<commit_message>
Updating to my clarification note
</commit_message>
<xml_diff>
--- a/NOTE DE CLARIFICATION.docx
+++ b/NOTE DE CLARIFICATION.docx
@@ -384,10 +384,7 @@
         <w:t>Réalisateur</w:t>
       </w:r>
       <w:r>
-        <w:t xml:space="preserve"> </w:t>
-      </w:r>
-      <w:r>
-        <w:t>(chaîne de caractères, obligatoire)</w:t>
+        <w:t xml:space="preserve"> (chaîne de caractères, obligatoire)</w:t>
       </w:r>
     </w:p>
     <w:p>
@@ -404,16 +401,7 @@
         <w:t>Description</w:t>
       </w:r>
       <w:r>
-        <w:t xml:space="preserve"> </w:t>
-      </w:r>
-      <w:r>
-        <w:t>(</w:t>
-      </w:r>
-      <w:r>
-        <w:t>texte,</w:t>
-      </w:r>
-      <w:r>
-        <w:t xml:space="preserve"> obligatoire)</w:t>
+        <w:t xml:space="preserve"> (texte, obligatoire)</w:t>
       </w:r>
     </w:p>
     <w:p>
@@ -789,6 +777,196 @@
         <w:t>Nom</w:t>
       </w:r>
       <w:r>
+        <w:t xml:space="preserve"> (chaîne de caractères, obligatoire)</w:t>
+      </w:r>
+    </w:p>
+    <w:p>
+      <w:pPr>
+        <w:spacing w:after="0"/>
+      </w:pPr>
+    </w:p>
+    <w:p>
+      <w:pPr>
+        <w:spacing w:after="0"/>
+      </w:pPr>
+      <w:r>
+        <w:t>Commandes :</w:t>
+      </w:r>
+    </w:p>
+    <w:p>
+      <w:pPr>
+        <w:spacing w:after="0"/>
+      </w:pPr>
+      <w:r>
+        <w:t>-</w:t>
+      </w:r>
+      <w:r>
+        <w:t xml:space="preserve"> </w:t>
+      </w:r>
+      <w:r>
+        <w:t>Id</w:t>
+      </w:r>
+      <w:r>
+        <w:t>entifiant (</w:t>
+      </w:r>
+      <w:r>
+        <w:t>entier</w:t>
+      </w:r>
+      <w:r>
+        <w:t>, obligatoire)</w:t>
+      </w:r>
+    </w:p>
+    <w:p>
+      <w:pPr>
+        <w:spacing w:after="0"/>
+      </w:pPr>
+      <w:r>
+        <w:t>- Date de création (date, obligatoire)</w:t>
+      </w:r>
+    </w:p>
+    <w:p>
+      <w:pPr>
+        <w:spacing w:after="0"/>
+      </w:pPr>
+      <w:r>
+        <w:t>-</w:t>
+      </w:r>
+      <w:r>
+        <w:t xml:space="preserve"> </w:t>
+      </w:r>
+      <w:r>
+        <w:t>Montant</w:t>
+      </w:r>
+      <w:r>
+        <w:t xml:space="preserve"> (nombre décimal, obligatoire)</w:t>
+      </w:r>
+    </w:p>
+    <w:p>
+      <w:pPr>
+        <w:spacing w:after="0"/>
+      </w:pPr>
+      <w:r>
+        <w:t>-</w:t>
+      </w:r>
+      <w:r>
+        <w:t xml:space="preserve"> </w:t>
+      </w:r>
+      <w:r>
+        <w:t xml:space="preserve">Identifiant </w:t>
+      </w:r>
+      <w:r>
+        <w:t>Client</w:t>
+      </w:r>
+      <w:r>
+        <w:t xml:space="preserve"> (</w:t>
+      </w:r>
+      <w:r>
+        <w:t>entier</w:t>
+      </w:r>
+      <w:r>
+        <w:t>, obligatoire)</w:t>
+      </w:r>
+    </w:p>
+    <w:p>
+      <w:pPr>
+        <w:spacing w:after="0"/>
+      </w:pPr>
+    </w:p>
+    <w:p>
+      <w:pPr>
+        <w:spacing w:after="0"/>
+      </w:pPr>
+      <w:r>
+        <w:t>Administrateurs :</w:t>
+      </w:r>
+    </w:p>
+    <w:p>
+      <w:pPr>
+        <w:spacing w:after="0"/>
+      </w:pPr>
+      <w:r>
+        <w:t>-</w:t>
+      </w:r>
+      <w:r>
+        <w:t xml:space="preserve"> </w:t>
+      </w:r>
+      <w:r>
+        <w:t>Id</w:t>
+      </w:r>
+      <w:r>
+        <w:t>entifiant (</w:t>
+      </w:r>
+      <w:r>
+        <w:t>entier</w:t>
+      </w:r>
+      <w:r>
+        <w:t>, obligatoire)</w:t>
+      </w:r>
+    </w:p>
+    <w:p>
+      <w:pPr>
+        <w:spacing w:after="0"/>
+      </w:pPr>
+      <w:r>
+        <w:t>-</w:t>
+      </w:r>
+      <w:r>
+        <w:t xml:space="preserve"> </w:t>
+      </w:r>
+      <w:r>
+        <w:t>Nom</w:t>
+      </w:r>
+      <w:r>
+        <w:t xml:space="preserve"> (chaîne de caractères, obligatoire)</w:t>
+      </w:r>
+    </w:p>
+    <w:p>
+      <w:pPr>
+        <w:spacing w:after="0"/>
+      </w:pPr>
+      <w:r>
+        <w:t>-</w:t>
+      </w:r>
+      <w:r>
+        <w:t xml:space="preserve"> </w:t>
+      </w:r>
+      <w:r>
+        <w:t>Rôle (chaîne de caractères, obligatoire)</w:t>
+      </w:r>
+    </w:p>
+    <w:p>
+      <w:pPr>
+        <w:spacing w:after="0"/>
+      </w:pPr>
+      <w:r>
+        <w:t>-</w:t>
+      </w:r>
+      <w:r>
+        <w:t xml:space="preserve"> </w:t>
+      </w:r>
+      <w:proofErr w:type="gramStart"/>
+      <w:r>
+        <w:t>Email</w:t>
+      </w:r>
+      <w:proofErr w:type="gramEnd"/>
+      <w:r>
+        <w:t xml:space="preserve"> (chaîne de caractères, obligatoire)</w:t>
+      </w:r>
+    </w:p>
+    <w:p>
+      <w:pPr>
+        <w:spacing w:after="0"/>
+      </w:pPr>
+      <w:r>
+        <w:t>-</w:t>
+      </w:r>
+      <w:r>
+        <w:t xml:space="preserve"> </w:t>
+      </w:r>
+      <w:r>
+        <w:t>Mot de passe</w:t>
+      </w:r>
+      <w:r>
         <w:t xml:space="preserve"> </w:t>
       </w:r>
       <w:r>
@@ -805,7 +983,7 @@
         <w:spacing w:after="0"/>
       </w:pPr>
       <w:r>
-        <w:t>Commandes :</w:t>
+        <w:t>Clients</w:t>
       </w:r>
     </w:p>
     <w:p>
@@ -836,93 +1014,6 @@
         <w:spacing w:after="0"/>
       </w:pPr>
       <w:r>
-        <w:t>- Date de création (date, obligatoire)</w:t>
-      </w:r>
-    </w:p>
-    <w:p>
-      <w:pPr>
-        <w:spacing w:after="0"/>
-      </w:pPr>
-      <w:r>
-        <w:t>-</w:t>
-      </w:r>
-      <w:r>
-        <w:t xml:space="preserve"> </w:t>
-      </w:r>
-      <w:r>
-        <w:t>Montant</w:t>
-      </w:r>
-      <w:r>
-        <w:t xml:space="preserve"> (nombre décimal, obligatoire)</w:t>
-      </w:r>
-    </w:p>
-    <w:p>
-      <w:pPr>
-        <w:spacing w:after="0"/>
-      </w:pPr>
-      <w:r>
-        <w:t>-</w:t>
-      </w:r>
-      <w:r>
-        <w:t xml:space="preserve"> </w:t>
-      </w:r>
-      <w:r>
-        <w:t xml:space="preserve">Identifiant </w:t>
-      </w:r>
-      <w:r>
-        <w:t>Client</w:t>
-      </w:r>
-      <w:r>
-        <w:t xml:space="preserve"> (</w:t>
-      </w:r>
-      <w:r>
-        <w:t>entier</w:t>
-      </w:r>
-      <w:r>
-        <w:t>, obligatoire)</w:t>
-      </w:r>
-    </w:p>
-    <w:p>
-      <w:pPr>
-        <w:spacing w:after="0"/>
-      </w:pPr>
-    </w:p>
-    <w:p>
-      <w:pPr>
-        <w:spacing w:after="0"/>
-      </w:pPr>
-      <w:r>
-        <w:t>Administrateurs :</w:t>
-      </w:r>
-    </w:p>
-    <w:p>
-      <w:pPr>
-        <w:spacing w:after="0"/>
-      </w:pPr>
-      <w:r>
-        <w:t>-</w:t>
-      </w:r>
-      <w:r>
-        <w:t xml:space="preserve"> </w:t>
-      </w:r>
-      <w:r>
-        <w:t>Id</w:t>
-      </w:r>
-      <w:r>
-        <w:t>entifiant (</w:t>
-      </w:r>
-      <w:r>
-        <w:t>entier</w:t>
-      </w:r>
-      <w:r>
-        <w:t>, obligatoire)</w:t>
-      </w:r>
-    </w:p>
-    <w:p>
-      <w:pPr>
-        <w:spacing w:after="0"/>
-      </w:pPr>
-      <w:r>
         <w:t>-</w:t>
       </w:r>
       <w:r>
@@ -945,185 +1036,53 @@
       <w:r>
         <w:t xml:space="preserve"> </w:t>
       </w:r>
-      <w:r>
-        <w:t xml:space="preserve">Rôle </w:t>
+      <w:proofErr w:type="spellStart"/>
+      <w:r>
+        <w:t>Prenom</w:t>
+      </w:r>
+      <w:proofErr w:type="spellEnd"/>
+      <w:r>
+        <w:t xml:space="preserve"> (chaîne de caractères, obligatoire)</w:t>
+      </w:r>
+    </w:p>
+    <w:p>
+      <w:pPr>
+        <w:spacing w:after="0"/>
+      </w:pPr>
+      <w:r>
+        <w:t>-</w:t>
+      </w:r>
+      <w:r>
+        <w:t xml:space="preserve"> </w:t>
+      </w:r>
+      <w:proofErr w:type="gramStart"/>
+      <w:r>
+        <w:t>Email</w:t>
+      </w:r>
+      <w:proofErr w:type="gramEnd"/>
+      <w:r>
+        <w:t xml:space="preserve"> (chaîne de caractères, obligatoire)</w:t>
+      </w:r>
+    </w:p>
+    <w:p>
+      <w:pPr>
+        <w:spacing w:after="0"/>
+      </w:pPr>
+      <w:r>
+        <w:t>-</w:t>
+      </w:r>
+      <w:r>
+        <w:t xml:space="preserve"> </w:t>
+      </w:r>
+      <w:r>
+        <w:t>Mot de passe</w:t>
+      </w:r>
+      <w:r>
+        <w:t xml:space="preserve"> </w:t>
       </w:r>
       <w:r>
         <w:t>(chaîne de caractères, obligatoire)</w:t>
       </w:r>
-    </w:p>
-    <w:p>
-      <w:pPr>
-        <w:spacing w:after="0"/>
-      </w:pPr>
-      <w:r>
-        <w:t>-</w:t>
-      </w:r>
-      <w:r>
-        <w:t xml:space="preserve"> </w:t>
-      </w:r>
-      <w:proofErr w:type="gramStart"/>
-      <w:r>
-        <w:t>Email</w:t>
-      </w:r>
-      <w:proofErr w:type="gramEnd"/>
-      <w:r>
-        <w:t xml:space="preserve"> </w:t>
-      </w:r>
-      <w:r>
-        <w:t>(chaîne de caractères, obligatoire)</w:t>
-      </w:r>
-    </w:p>
-    <w:p>
-      <w:pPr>
-        <w:spacing w:after="0"/>
-      </w:pPr>
-      <w:r>
-        <w:t>-</w:t>
-      </w:r>
-      <w:r>
-        <w:t xml:space="preserve"> </w:t>
-      </w:r>
-      <w:r>
-        <w:t>Mot de passe</w:t>
-      </w:r>
-      <w:r>
-        <w:t xml:space="preserve"> (</w:t>
-      </w:r>
-      <w:r>
-        <w:t>entier</w:t>
-      </w:r>
-      <w:r>
-        <w:t>, obligatoire)</w:t>
-      </w:r>
-    </w:p>
-    <w:p>
-      <w:pPr>
-        <w:spacing w:after="0"/>
-      </w:pPr>
-    </w:p>
-    <w:p>
-      <w:pPr>
-        <w:spacing w:after="0"/>
-      </w:pPr>
-      <w:r>
-        <w:t>Clients</w:t>
-      </w:r>
-    </w:p>
-    <w:p>
-      <w:pPr>
-        <w:spacing w:after="0"/>
-      </w:pPr>
-      <w:r>
-        <w:t>-</w:t>
-      </w:r>
-      <w:r>
-        <w:t xml:space="preserve"> </w:t>
-      </w:r>
-      <w:r>
-        <w:t>Id</w:t>
-      </w:r>
-      <w:r>
-        <w:t>entifiant (</w:t>
-      </w:r>
-      <w:r>
-        <w:t>entier</w:t>
-      </w:r>
-      <w:r>
-        <w:t>, obligatoire)</w:t>
-      </w:r>
-    </w:p>
-    <w:p>
-      <w:pPr>
-        <w:spacing w:after="0"/>
-      </w:pPr>
-      <w:r>
-        <w:t>-</w:t>
-      </w:r>
-      <w:r>
-        <w:t xml:space="preserve"> </w:t>
-      </w:r>
-      <w:r>
-        <w:t>Nom</w:t>
-      </w:r>
-      <w:r>
-        <w:t xml:space="preserve"> </w:t>
-      </w:r>
-      <w:r>
-        <w:t>(chaîne de caractères, obligatoire)</w:t>
-      </w:r>
-    </w:p>
-    <w:p>
-      <w:pPr>
-        <w:spacing w:after="0"/>
-      </w:pPr>
-      <w:r>
-        <w:t>-</w:t>
-      </w:r>
-      <w:r>
-        <w:t xml:space="preserve"> </w:t>
-      </w:r>
-      <w:proofErr w:type="spellStart"/>
-      <w:r>
-        <w:t>Prenom</w:t>
-      </w:r>
-      <w:proofErr w:type="spellEnd"/>
-      <w:r>
-        <w:t xml:space="preserve"> </w:t>
-      </w:r>
-      <w:r>
-        <w:t>(chaîne de caractères, obligatoire)</w:t>
-      </w:r>
-    </w:p>
-    <w:p>
-      <w:pPr>
-        <w:spacing w:after="0"/>
-      </w:pPr>
-      <w:r>
-        <w:t>-</w:t>
-      </w:r>
-      <w:r>
-        <w:t xml:space="preserve"> </w:t>
-      </w:r>
-      <w:proofErr w:type="gramStart"/>
-      <w:r>
-        <w:t>Email</w:t>
-      </w:r>
-      <w:proofErr w:type="gramEnd"/>
-      <w:r>
-        <w:t xml:space="preserve"> </w:t>
-      </w:r>
-      <w:r>
-        <w:t>(chaîne de caractères, obligatoire)</w:t>
-      </w:r>
-    </w:p>
-    <w:p>
-      <w:pPr>
-        <w:spacing w:after="0"/>
-      </w:pPr>
-      <w:r>
-        <w:t>-</w:t>
-      </w:r>
-      <w:r>
-        <w:t xml:space="preserve"> </w:t>
-      </w:r>
-      <w:r>
-        <w:t>Mot de passe</w:t>
-      </w:r>
-      <w:r>
-        <w:t xml:space="preserve"> (</w:t>
-      </w:r>
-      <w:r>
-        <w:t>entier</w:t>
-      </w:r>
-      <w:r>
-        <w:t>, obligatoire)</w:t>
-      </w:r>
-    </w:p>
-    <w:p>
-      <w:pPr>
-        <w:spacing w:after="0"/>
-      </w:pPr>
     </w:p>
     <w:p>
       <w:pPr>
@@ -1731,6 +1690,7 @@
   <w:style w:type="character" w:default="1" w:styleId="Policepardfaut">
     <w:name w:val="Default Paragraph Font"/>
     <w:uiPriority w:val="1"/>
+    <w:semiHidden/>
     <w:unhideWhenUsed/>
   </w:style>
   <w:style w:type="table" w:default="1" w:styleId="TableauNormal">

</xml_diff>